<commit_message>
- Added a reference to the Timer class to the EvtFrameStart event.  This allows any listeners to be able to query how much time has passed between frames, frame count, etc... without having to make the timer a static access class. - Updated all of the App classes to add the timer reference when sending the frame start event. - Modified the ParticleStorm demo to throttle the number of particles being created to ensure that they will never overflow the buffers. - Added a little more to the documentation.
</commit_message>
<xml_diff>
--- a/trunk/Hieroglyph3/Documentation/Hieroglyph 3 Rendering System.docx
+++ b/trunk/Hieroglyph3/Documentation/Hieroglyph 3 Rendering System.docx
@@ -17,12 +17,28 @@
     </w:p>
     <w:p>
       <w:r>
-        <w:t>The information in this document is also intended to supplement the actual source code of the Hieroglyph 3 engine.  A significant effort is made to properly document the important parts of the source code, and additional updates are made as frequently as possible.  Even so, this is an open source project and is therefore not a fulltime adventure.  If there is something not correctly documented or missing documentation, please consider adding a discussion topic at the project page and we will try to update it as soon as possible.</w:t>
-      </w:r>
-    </w:p>
-    <w:p>
-      <w:r>
-        <w:t>The overall design of the rendering system makes use of four major functional groups, each of which will be discussed in more detail in the following sections.</w:t>
+        <w:t xml:space="preserve">The information in this document is also intended to supplement the actual source code of the Hieroglyph 3 engine.  A significant effort is made to properly document the important parts of the source code, and additional updates are made as frequently as possible.  Even so, this is an open source project and is therefore not a fulltime adventure.  If there is something not correctly documented or missing documentation, please </w:t>
+      </w:r>
+      <w:proofErr w:type="gramStart"/>
+      <w:r>
+        <w:t>consider</w:t>
+      </w:r>
+      <w:proofErr w:type="gramEnd"/>
+      <w:r>
+        <w:t xml:space="preserve"> adding a discussion topic at the project page and we will try to update it as soon as possible.</w:t>
+      </w:r>
+    </w:p>
+    <w:p>
+      <w:r>
+        <w:t xml:space="preserve">The overall design of the rendering system makes use of four major functional groups, each of which will </w:t>
+      </w:r>
+      <w:proofErr w:type="gramStart"/>
+      <w:r>
+        <w:t>be</w:t>
+      </w:r>
+      <w:proofErr w:type="gramEnd"/>
+      <w:r>
+        <w:t xml:space="preserve"> discussed in more detail in the following sections.</w:t>
       </w:r>
     </w:p>
     <w:p>
@@ -216,7 +232,23 @@
     </w:p>
     <w:p>
       <w:r>
-        <w:t>Once the pipeline has been configured as desired, the pipeline manager also has methods for invoking the pipeline.  In the case of the rendering pipeline, this means calling one of the various DrawXXX calls.  For DirectCompute workloads, this involves calling one of the DispatchXXX calls.  The following sections describe these in more detail.</w:t>
+        <w:t xml:space="preserve">Once the pipeline has been configured as desired, the pipeline manager also has methods for invoking the pipeline.  In the case of the rendering pipeline, this means calling one of the various </w:t>
+      </w:r>
+      <w:proofErr w:type="spellStart"/>
+      <w:r>
+        <w:t>DrawXXX</w:t>
+      </w:r>
+      <w:proofErr w:type="spellEnd"/>
+      <w:r>
+        <w:t xml:space="preserve"> calls.  For DirectCompute workloads, this involves calling one of the </w:t>
+      </w:r>
+      <w:proofErr w:type="spellStart"/>
+      <w:r>
+        <w:t>DispatchXXX</w:t>
+      </w:r>
+      <w:proofErr w:type="spellEnd"/>
+      <w:r>
+        <w:t xml:space="preserve"> calls.  The following sections describe these in more detail.</w:t>
       </w:r>
     </w:p>
     <w:p>
@@ -229,7 +261,15 @@
     </w:p>
     <w:p>
       <w:r>
-        <w:t>Rendering in the pipeline is performed by first configuring the pipeline, and then calling an appropriate rendering method.  This can include performing simple draw calls that only use vertex buffers, indexed draw calls that use vertex and index buffers, instanced drawing that uses both per-vertex and per-index vertex buffers, or even indirect drawing that uses another buffer resource to control the draw call.  When possible, a geometry class is used to encapsulate the setting of parameters for each of these draw calls.  Geometry classes are discussed in more detail later in this document.</w:t>
+        <w:t xml:space="preserve">Rendering in the pipeline is performed by first configuring the pipeline, and then calling an appropriate rendering method.  This can include performing simple draw calls that only use vertex buffers, indexed draw calls that use vertex and index buffers, instanced drawing that uses both per-vertex and per-index vertex buffers, or even indirect drawing that uses another buffer resource to control the draw call.  When possible, a geometry class is used to encapsulate the setting of parameters for each of these </w:t>
+      </w:r>
+      <w:proofErr w:type="gramStart"/>
+      <w:r>
+        <w:t>draw</w:t>
+      </w:r>
+      <w:proofErr w:type="gramEnd"/>
+      <w:r>
+        <w:t xml:space="preserve"> calls.  Geometry classes are discussed in more detail later in this document.</w:t>
       </w:r>
     </w:p>
     <w:p>
@@ -252,8 +292,7 @@
     </w:p>
     <w:p>
       <w:pPr>
-        <w:pStyle w:val="Heading3"/>
-        <w:ind w:left="765"/>
+        <w:pStyle w:val="Heading4"/>
       </w:pPr>
       <w:r>
         <w:t>Parameter System</w:t>
@@ -263,12 +302,14 @@
       <w:r>
         <w:t xml:space="preserve">Many of the settings that are used to configure the pipeline can be resolved to a particular text based name.  For example, a shader program that uses a texture to provide the color of a model would use the name </w:t>
       </w:r>
+      <w:proofErr w:type="spellStart"/>
       <w:r>
         <w:rPr>
           <w:rStyle w:val="Emphasis"/>
         </w:rPr>
         <w:t>ColorMap</w:t>
       </w:r>
+      <w:proofErr w:type="spellEnd"/>
       <w:r>
         <w:rPr>
           <w:rStyle w:val="Emphasis"/>
@@ -289,8 +330,7 @@
     </w:p>
     <w:p>
       <w:pPr>
-        <w:pStyle w:val="Heading4"/>
-        <w:ind w:left="909"/>
+        <w:pStyle w:val="Heading5"/>
       </w:pPr>
       <w:r>
         <w:lastRenderedPageBreak/>
@@ -299,7 +339,15 @@
     </w:p>
     <w:p>
       <w:r>
-        <w:t>Since Hieroglyph 3 takes advantage of the multi-threading capabilities of Direct3D 11, that means that the rendering sub-systems must also take into consideration how it will support multiple threads.  The parameter manager supports access from multiple threads by having each parameter store multiple copies of its data.  Then each thread is assigned an index to write into, which tells it which copy of the parameter data can be written by it (and also which one to read from as well).  This is depicted in</w:t>
+        <w:t xml:space="preserve">Since Hieroglyph 3 takes advantage of the multi-threading capabilities of Direct3D </w:t>
+      </w:r>
+      <w:proofErr w:type="gramStart"/>
+      <w:r>
+        <w:t>11, that</w:t>
+      </w:r>
+      <w:proofErr w:type="gramEnd"/>
+      <w:r>
+        <w:t xml:space="preserve"> means that the rendering sub-systems must also take into consideration how it will support multiple threads.  The parameter manager supports access from multiple threads by having each parameter store multiple copies of its data.  Then each thread is assigned an index to write into, which tells it which copy of the parameter data can be written by it (and also which one to read from as well).  This is depicted in</w:t>
       </w:r>
       <w:r>
         <w:t xml:space="preserve"> </w:t>
@@ -397,27 +445,14 @@
       <w:r>
         <w:t xml:space="preserve">Figure </w:t>
       </w:r>
-      <w:r>
-        <w:fldChar w:fldCharType="begin"/>
-      </w:r>
-      <w:r>
-        <w:instrText xml:space="preserve"> SEQ Figure \* ARABIC </w:instrText>
-      </w:r>
-      <w:r>
-        <w:fldChar w:fldCharType="separate"/>
-      </w:r>
-      <w:r>
-        <w:rPr>
-          <w:noProof/>
-        </w:rPr>
-        <w:t>1</w:t>
-      </w:r>
-      <w:r>
-        <w:rPr>
-          <w:noProof/>
-        </w:rPr>
-        <w:fldChar w:fldCharType="end"/>
-      </w:r>
+      <w:fldSimple w:instr=" SEQ Figure \* ARABIC ">
+        <w:r>
+          <w:rPr>
+            <w:noProof/>
+          </w:rPr>
+          <w:t>1</w:t>
+        </w:r>
+      </w:fldSimple>
       <w:bookmarkEnd w:id="0"/>
       <w:r>
         <w:t>: The handling of multiple threads by the parameter manager.</w:t>
@@ -438,14 +473,29 @@
       <w:r>
         <w:t xml:space="preserve"> </w:t>
       </w:r>
-      <w:r>
-        <w:t xml:space="preserve">std::map&lt;std::string, </w:t>
+      <w:proofErr w:type="spellStart"/>
+      <w:r>
+        <w:t>std</w:t>
+      </w:r>
+      <w:proofErr w:type="spellEnd"/>
+      <w:r>
+        <w:t>::map&lt;</w:t>
+      </w:r>
+      <w:proofErr w:type="spellStart"/>
+      <w:r>
+        <w:t>std</w:t>
+      </w:r>
+      <w:proofErr w:type="spellEnd"/>
+      <w:r>
+        <w:t xml:space="preserve">::string, </w:t>
       </w:r>
       <w:commentRangeStart w:id="1"/>
+      <w:proofErr w:type="spellStart"/>
       <w:r>
         <w:t>RenderParameter</w:t>
       </w:r>
       <w:commentRangeEnd w:id="1"/>
+      <w:proofErr w:type="spellEnd"/>
       <w:r>
         <w:rPr>
           <w:rStyle w:val="CommentReference"/>
@@ -568,27 +618,14 @@
       <w:r>
         <w:t xml:space="preserve">Figure </w:t>
       </w:r>
-      <w:r>
-        <w:fldChar w:fldCharType="begin"/>
-      </w:r>
-      <w:r>
-        <w:instrText xml:space="preserve"> SEQ Figure \* ARABIC </w:instrText>
-      </w:r>
-      <w:r>
-        <w:fldChar w:fldCharType="separate"/>
-      </w:r>
-      <w:r>
-        <w:rPr>
-          <w:noProof/>
-        </w:rPr>
-        <w:t>2</w:t>
-      </w:r>
-      <w:r>
-        <w:rPr>
-          <w:noProof/>
-        </w:rPr>
-        <w:fldChar w:fldCharType="end"/>
-      </w:r>
+      <w:fldSimple w:instr=" SEQ Figure \* ARABIC ">
+        <w:r>
+          <w:rPr>
+            <w:noProof/>
+          </w:rPr>
+          <w:t>2</w:t>
+        </w:r>
+      </w:fldSimple>
       <w:bookmarkEnd w:id="2"/>
       <w:r>
         <w:t>: The pipeline and parameter managers within the renderer.</w:t>
@@ -654,7 +691,17 @@
     </w:p>
     <w:p>
       <w:r>
-        <w:t>To provide hierarchical connections within a scene, the Node3D class is provided.  This class is a subclass of Entity 3D and provides the data and methods for creating a directed acyclic graph of entities.  This allows for the typical hierarchical manipulation of scenes, and provides a fairly simple access mechanism for working with a scene.  Since the graph must have a root node, then the entire scene can be handled with a single node reference.</w:t>
+        <w:t xml:space="preserve">To provide hierarchical connections within a scene, the </w:t>
+      </w:r>
+      <w:r>
+        <w:rPr>
+          <w:rStyle w:val="CodetypeChar"/>
+          <w:color w:val="76923C" w:themeColor="accent3" w:themeShade="BF"/>
+        </w:rPr>
+        <w:t>Node3D</w:t>
+      </w:r>
+      <w:r>
+        <w:t xml:space="preserve"> class is provided.  This class is a subclass of Entity 3D and provides the data and methods for creating a directed acyclic graph of entities.  This allows for the typical hierarchical manipulation of scenes, and provides a fairly simple access mechanism for working with a scene.  Since the graph must have a root node, then the entire scene can be handled with a single node reference.</w:t>
       </w:r>
     </w:p>
     <w:p>
@@ -667,12 +714,39 @@
     </w:p>
     <w:p>
       <w:r>
-        <w:t>This concept of a scene is used in two different aspects.  First, the state of a complete scene (which is ultimately just a graph of entities) is updated with a recursive call to the method Entity3D::Update(...).  This recursive call will propagate through the scene and have each entity update its world space location based on its own spatial data and that of its parent.  This is performed for every frame update, and the delta time that has elapsed between frames is passed as an argument to the method.</w:t>
-      </w:r>
-    </w:p>
-    <w:p>
-      <w:r>
-        <w:t>Once the scene has been updated, it is ready to be processed by the rendering system.  We have already mentioned render views several times in this article, and they are about to be discussed again...  For any render view that will be providing a rendering of the scene, it must have a reference to the scene graph itself.  This is typically performed by providing it with a reference to the root node of the scene.  The graph structure of the scene is then used to provide a couple of methods for rendering the scene.  The first is the method Entity3D::PreRender(...) method.  This is a recursive call that provides each entity in the scene an opportunity to add additional render views to the renderer for processing.  For example, if an object is shiny and needs a paraboloid environment map, then it would push its render view into the renderer’s queue during its pre-render method.</w:t>
+        <w:t xml:space="preserve">This concept of a scene is used in two different aspects.  First, the state of a complete scene (which is ultimately just a graph of entities) is updated with a recursive call to the method </w:t>
+      </w:r>
+      <w:r>
+        <w:rPr>
+          <w:rStyle w:val="CodetypeChar"/>
+          <w:color w:val="76923C" w:themeColor="accent3" w:themeShade="BF"/>
+        </w:rPr>
+        <w:t>Entity3D::Update(</w:t>
+      </w:r>
+      <w:r>
+        <w:rPr>
+          <w:rStyle w:val="CodetypeChar"/>
+          <w:color w:val="76923C" w:themeColor="accent3" w:themeShade="BF"/>
+        </w:rPr>
+        <w:t>)</w:t>
+      </w:r>
+      <w:r>
+        <w:t>.  This recursive call will propagate through the scene and have each entity update its world space location based on its own spatial data and that of its parent.  This is performed for every frame update, and the delta time that has elapsed between frames is passed as an argument to the method.</w:t>
+      </w:r>
+    </w:p>
+    <w:p>
+      <w:r>
+        <w:t xml:space="preserve">Once the scene has been updated, it is ready to be processed by the rendering system.  We have already mentioned render views several times in this article, and they are about to be discussed again...  For any render view that will be providing a rendering of the scene, it must have a reference to the scene graph itself.  This is typically performed by providing it with a reference to the root node of the scene.  The graph structure of the scene is then used to provide a couple of methods for rendering the scene.  The first is the method </w:t>
+      </w:r>
+      <w:r>
+        <w:rPr>
+          <w:rStyle w:val="CodetypeChar"/>
+          <w:color w:val="76923C" w:themeColor="accent3" w:themeShade="BF"/>
+        </w:rPr>
+        <w:t>Entity3D::PreRender()</w:t>
+      </w:r>
+      <w:r>
+        <w:t xml:space="preserve"> method.  This is a recursive call that provides each entity in the scene an opportunity to add additional render views to the renderer for processing.  For example, if an object is shiny and needs a paraboloid environment map, then it would push its render view into the renderer’s queue during its pre-render method.</w:t>
       </w:r>
     </w:p>
     <w:p>
@@ -680,81 +754,243 @@
         <w:t xml:space="preserve">After all of the render views have been added to the queue, all of the render views are then processed by the renderer as detailed above (which will vary depending on </w:t>
       </w:r>
       <w:r>
-        <w:t>if single- or multi-threaded rendering is used).  Each object is processed for a particular view by calling the recursive Entity3D::Render(...) method.  In this method, each entity performs the needed render pipeline configuration before actually invoking the pipeline and rendering its geometry.  The exact setup of this rendering will depend on the type of view being processed, so the material system is used to provide all of the needed information for the expected view types in a given scene.</w:t>
+        <w:t xml:space="preserve">if single- or multi-threaded rendering is used).  Each object is processed for a particular view by calling the recursive </w:t>
+      </w:r>
+      <w:r>
+        <w:rPr>
+          <w:rStyle w:val="CodetypeChar"/>
+          <w:color w:val="76923C" w:themeColor="accent3" w:themeShade="BF"/>
+        </w:rPr>
+        <w:t>Entity3D::Render(...)</w:t>
+      </w:r>
+      <w:r>
+        <w:t xml:space="preserve"> method.  In this method, each entity performs the needed render pipeline configuration before actually invoking the pipeline and rendering its geometry.  The exact setup of this rendering will depend on the type of view being processed, so the material system is used to provide all of the needed information for the expected view types in a given scene.</w:t>
+      </w:r>
+    </w:p>
+    <w:p>
+      <w:pPr>
+        <w:pStyle w:val="Heading1"/>
+      </w:pPr>
+      <w:r>
+        <w:t>Rendering System Details</w:t>
+      </w:r>
+    </w:p>
+    <w:p>
+      <w:r>
+        <w:t xml:space="preserve">With the general concepts in mind, we can move on to looking at the detailed responsibilities of each of the major classes that are used in the rendering system.  After </w:t>
+      </w:r>
+      <w:proofErr w:type="gramStart"/>
+      <w:r>
+        <w:t>the this</w:t>
+      </w:r>
+      <w:proofErr w:type="gramEnd"/>
+      <w:r>
+        <w:t xml:space="preserve"> further introduction to the rendering system and its individual components, we will walk through a typical sequence of events that occurs while rendering a scene in Hieroglyph 3 to tie all of the pieces together.</w:t>
+      </w:r>
+    </w:p>
+    <w:p>
+      <w:pPr>
+        <w:pStyle w:val="Heading2"/>
+      </w:pPr>
+      <w:r>
+        <w:lastRenderedPageBreak/>
+        <w:t>Entity</w:t>
+      </w:r>
+      <w:r>
+        <w:t>3D</w:t>
+      </w:r>
+    </w:p>
+    <w:p>
+      <w:r>
+        <w:t xml:space="preserve">As previously mentioned, the </w:t>
+      </w:r>
+      <w:r>
+        <w:rPr>
+          <w:rStyle w:val="CodetypeChar"/>
+          <w:color w:val="76923C" w:themeColor="accent3" w:themeShade="BF"/>
+        </w:rPr>
+        <w:t>Entity3D</w:t>
+      </w:r>
+      <w:r>
+        <w:t xml:space="preserve"> class provides the spatial representation of objects within a scene.  The position and orientation of each object is managed by manipulating the </w:t>
+      </w:r>
+      <w:r>
+        <w:rPr>
+          <w:rStyle w:val="CodetypeChar"/>
+          <w:color w:val="76923C" w:themeColor="accent3" w:themeShade="BF"/>
+        </w:rPr>
+        <w:t>Entity3D::Position()</w:t>
+      </w:r>
+      <w:r>
+        <w:t xml:space="preserve"> and </w:t>
+      </w:r>
+      <w:r>
+        <w:rPr>
+          <w:rStyle w:val="CodetypeChar"/>
+          <w:color w:val="76923C" w:themeColor="accent3" w:themeShade="BF"/>
+        </w:rPr>
+        <w:t>Entity3D::Rotation()</w:t>
+      </w:r>
+      <w:r>
+        <w:t xml:space="preserve"> variables, which are later used to construct an appropriate world transformation to be used when rendering the entity.</w:t>
+      </w:r>
+    </w:p>
+    <w:p>
+      <w:r>
+        <w:t xml:space="preserve">While the entity provides the spatial information of an object in a scene, it isn’t concerned with what will actually be rendered.  In fact, many </w:t>
+      </w:r>
+      <w:r>
+        <w:rPr>
+          <w:rStyle w:val="CodetypeChar"/>
+          <w:color w:val="76923C" w:themeColor="accent3" w:themeShade="BF"/>
+        </w:rPr>
+        <w:t>Entity3D</w:t>
+      </w:r>
+      <w:r>
+        <w:t xml:space="preserve"> instances won’t have anything to render at all and instead just represent a location within a scene.  Instead of complicating the </w:t>
+      </w:r>
+      <w:r>
+        <w:rPr>
+          <w:rStyle w:val="CodetypeChar"/>
+          <w:color w:val="76923C" w:themeColor="accent3" w:themeShade="BF"/>
+        </w:rPr>
+        <w:t>Entity3D</w:t>
+      </w:r>
+      <w:r>
+        <w:t xml:space="preserve"> class with </w:t>
+      </w:r>
+      <w:r>
+        <w:t xml:space="preserve">the configuration and management of the rendering system, it </w:t>
+      </w:r>
+      <w:r>
+        <w:t xml:space="preserve">delegates the decision of what geometry to render and how to render it to two other classes: </w:t>
+      </w:r>
+      <w:r>
+        <w:rPr>
+          <w:rStyle w:val="CodetypeChar"/>
+          <w:color w:val="76923C" w:themeColor="accent3" w:themeShade="BF"/>
+        </w:rPr>
+        <w:t>GeometryDX11</w:t>
+      </w:r>
+      <w:r>
+        <w:t xml:space="preserve"> and </w:t>
+      </w:r>
+      <w:r>
+        <w:rPr>
+          <w:rStyle w:val="CodetypeChar"/>
+          <w:color w:val="76923C" w:themeColor="accent3" w:themeShade="BF"/>
+        </w:rPr>
+        <w:t>MaterialDX11</w:t>
+      </w:r>
+      <w:r>
+        <w:t>.</w:t>
+      </w:r>
+      <w:r>
+        <w:t xml:space="preserve">  These two classes can be seen as providing the input to the pipeline (in the case of </w:t>
+      </w:r>
+      <w:r>
+        <w:rPr>
+          <w:rStyle w:val="CodetypeChar"/>
+          <w:color w:val="76923C" w:themeColor="accent3" w:themeShade="BF"/>
+        </w:rPr>
+        <w:t>GeometryDX11</w:t>
+      </w:r>
+      <w:r>
+        <w:t xml:space="preserve">) and configuring the pipeline (in the case of </w:t>
+      </w:r>
+      <w:r>
+        <w:rPr>
+          <w:rStyle w:val="CodetypeChar"/>
+          <w:color w:val="76923C" w:themeColor="accent3" w:themeShade="BF"/>
+        </w:rPr>
+        <w:t>MaterialDX11</w:t>
+      </w:r>
+      <w:r>
+        <w:t>).</w:t>
+      </w:r>
+    </w:p>
+    <w:p>
+      <w:pPr>
+        <w:pStyle w:val="Heading3"/>
+      </w:pPr>
+      <w:r>
+        <w:t>Geometry</w:t>
+      </w:r>
+      <w:r>
+        <w:t>DX11</w:t>
+      </w:r>
+    </w:p>
+    <w:p>
+      <w:r>
+        <w:t xml:space="preserve">In general, the </w:t>
+      </w:r>
+      <w:r>
+        <w:rPr>
+          <w:rStyle w:val="CodetypeChar"/>
+          <w:color w:val="76923C" w:themeColor="accent3" w:themeShade="BF"/>
+        </w:rPr>
+        <w:t>GeometryDX11</w:t>
+      </w:r>
+      <w:r>
+        <w:t xml:space="preserve"> class allows </w:t>
       </w:r>
       <w:bookmarkStart w:id="3" w:name="_GoBack"/>
       <w:bookmarkEnd w:id="3"/>
-    </w:p>
-    <w:p>
-      <w:pPr>
-        <w:pStyle w:val="Heading1"/>
+      <w:r>
+        <w:t>the user of the engine to specify the appropriate resources and their contents to be used as input to the pipeline.</w:t>
+      </w:r>
+    </w:p>
+    <w:p>
+      <w:pPr>
+        <w:pStyle w:val="Heading4"/>
+      </w:pPr>
+      <w:r>
+        <w:t>Provides pipeline input</w:t>
+      </w:r>
+    </w:p>
+    <w:p/>
+    <w:p>
+      <w:pPr>
+        <w:pStyle w:val="Heading3"/>
+      </w:pPr>
+      <w:r>
+        <w:t>Material</w:t>
+      </w:r>
+      <w:r>
+        <w:t>DX11</w:t>
+      </w:r>
+    </w:p>
+    <w:p>
+      <w:pPr>
+        <w:pStyle w:val="Heading4"/>
+      </w:pPr>
+      <w:r>
+        <w:t>Provides pipeline configuration for various scenarios</w:t>
+      </w:r>
+    </w:p>
+    <w:p>
+      <w:pPr>
+        <w:pStyle w:val="Heading5"/>
+      </w:pPr>
+      <w:r>
+        <w:t>State Objects (i.e. Fixed Function)</w:t>
+      </w:r>
+    </w:p>
+    <w:p>
+      <w:pPr>
+        <w:pStyle w:val="Heading5"/>
+      </w:pPr>
+      <w:r>
+        <w:t>Shader Objects</w:t>
+      </w:r>
+    </w:p>
+    <w:p/>
+    <w:p>
+      <w:pPr>
+        <w:pStyle w:val="Heading2"/>
       </w:pPr>
       <w:r>
         <w:lastRenderedPageBreak/>
-        <w:t>Rendering System Details</w:t>
-      </w:r>
-    </w:p>
-    <w:p>
-      <w:pPr>
-        <w:pStyle w:val="Heading2"/>
-      </w:pPr>
-      <w:r>
-        <w:t>Entity</w:t>
-      </w:r>
-    </w:p>
-    <w:p>
-      <w:pPr>
-        <w:pStyle w:val="Heading3"/>
-      </w:pPr>
-      <w:r>
-        <w:t>Geometry</w:t>
-      </w:r>
-    </w:p>
-    <w:p>
-      <w:pPr>
-        <w:pStyle w:val="Heading4"/>
-      </w:pPr>
-      <w:r>
-        <w:t>Provides pipeline input</w:t>
-      </w:r>
-    </w:p>
-    <w:p>
-      <w:pPr>
-        <w:pStyle w:val="Heading3"/>
-      </w:pPr>
-      <w:r>
-        <w:t>Material</w:t>
-      </w:r>
-    </w:p>
-    <w:p>
-      <w:pPr>
-        <w:pStyle w:val="Heading4"/>
-      </w:pPr>
-      <w:r>
-        <w:t>Provides pipeline configuration for various scenarios</w:t>
-      </w:r>
-    </w:p>
-    <w:p>
-      <w:pPr>
-        <w:pStyle w:val="Heading5"/>
-      </w:pPr>
-      <w:r>
-        <w:t>State Objects (i.e. Fixed Function)</w:t>
-      </w:r>
-    </w:p>
-    <w:p>
-      <w:pPr>
-        <w:pStyle w:val="Heading5"/>
-      </w:pPr>
-      <w:r>
-        <w:t>Shader Objects</w:t>
-      </w:r>
-    </w:p>
-    <w:p>
-      <w:pPr>
-        <w:pStyle w:val="Heading2"/>
-      </w:pPr>
-      <w:r>
         <w:t>Render Views</w:t>
       </w:r>
     </w:p>
@@ -1961,6 +2197,36 @@
       <w:szCs w:val="20"/>
     </w:rPr>
   </w:style>
+  <w:style w:type="paragraph" w:customStyle="1" w:styleId="Codetype">
+    <w:name w:val="Code_type"/>
+    <w:basedOn w:val="Normal"/>
+    <w:link w:val="CodetypeChar"/>
+    <w:qFormat/>
+    <w:rsid w:val="00800C7B"/>
+    <w:pPr>
+      <w:spacing w:after="0" w:line="240" w:lineRule="auto"/>
+    </w:pPr>
+    <w:rPr>
+      <w:rFonts w:ascii="Consolas" w:hAnsi="Consolas" w:cs="Consolas"/>
+      <w:noProof/>
+      <w:color w:val="76923C" w:themeColor="accent3" w:themeShade="BF"/>
+      <w:sz w:val="18"/>
+      <w:szCs w:val="20"/>
+    </w:rPr>
+  </w:style>
+  <w:style w:type="character" w:customStyle="1" w:styleId="CodetypeChar">
+    <w:name w:val="Code_type Char"/>
+    <w:basedOn w:val="DefaultParagraphFont"/>
+    <w:link w:val="Codetype"/>
+    <w:rsid w:val="00800C7B"/>
+    <w:rPr>
+      <w:rFonts w:ascii="Consolas" w:hAnsi="Consolas" w:cs="Consolas"/>
+      <w:noProof/>
+      <w:color w:val="76923C" w:themeColor="accent3" w:themeShade="BF"/>
+      <w:sz w:val="18"/>
+      <w:szCs w:val="20"/>
+    </w:rPr>
+  </w:style>
 </w:styles>
 </file>
 
@@ -2693,6 +2959,36 @@
       <w:b/>
       <w:bCs/>
       <w:sz w:val="20"/>
+      <w:szCs w:val="20"/>
+    </w:rPr>
+  </w:style>
+  <w:style w:type="paragraph" w:customStyle="1" w:styleId="Codetype">
+    <w:name w:val="Code_type"/>
+    <w:basedOn w:val="Normal"/>
+    <w:link w:val="CodetypeChar"/>
+    <w:qFormat/>
+    <w:rsid w:val="00800C7B"/>
+    <w:pPr>
+      <w:spacing w:after="0" w:line="240" w:lineRule="auto"/>
+    </w:pPr>
+    <w:rPr>
+      <w:rFonts w:ascii="Consolas" w:hAnsi="Consolas" w:cs="Consolas"/>
+      <w:noProof/>
+      <w:color w:val="76923C" w:themeColor="accent3" w:themeShade="BF"/>
+      <w:sz w:val="18"/>
+      <w:szCs w:val="20"/>
+    </w:rPr>
+  </w:style>
+  <w:style w:type="character" w:customStyle="1" w:styleId="CodetypeChar">
+    <w:name w:val="Code_type Char"/>
+    <w:basedOn w:val="DefaultParagraphFont"/>
+    <w:link w:val="Codetype"/>
+    <w:rsid w:val="00800C7B"/>
+    <w:rPr>
+      <w:rFonts w:ascii="Consolas" w:hAnsi="Consolas" w:cs="Consolas"/>
+      <w:noProof/>
+      <w:color w:val="76923C" w:themeColor="accent3" w:themeShade="BF"/>
+      <w:sz w:val="18"/>
       <w:szCs w:val="20"/>
     </w:rPr>
   </w:style>
@@ -2989,7 +3285,7 @@
 </file>
 
 <file path=customXml/itemProps1.xml><?xml version="1.0" encoding="utf-8"?>
-<ds:datastoreItem xmlns:ds="http://schemas.openxmlformats.org/officeDocument/2006/customXml" ds:itemID="{790CCDB7-968E-420D-8E96-B2396B3E3B51}">
+<ds:datastoreItem xmlns:ds="http://schemas.openxmlformats.org/officeDocument/2006/customXml" ds:itemID="{F9CF3A77-C6DC-4F1C-BDCD-444114DB0CB7}">
   <ds:schemaRefs>
     <ds:schemaRef ds:uri="http://schemas.openxmlformats.org/officeDocument/2006/bibliography"/>
   </ds:schemaRefs>

</xml_diff>

<commit_message>
- Added more to the documentation.  The basics of the object and entity system are described, next will be the render view system and then the details about how it processes a scene.
</commit_message>
<xml_diff>
--- a/trunk/Hieroglyph3/Documentation/Hieroglyph 3 Rendering System.docx
+++ b/trunk/Hieroglyph3/Documentation/Hieroglyph 3 Rendering System.docx
@@ -30,15 +30,7 @@
     </w:p>
     <w:p>
       <w:r>
-        <w:t xml:space="preserve">The overall design of the rendering system makes use of four major functional groups, each of which will </w:t>
-      </w:r>
-      <w:proofErr w:type="gramStart"/>
-      <w:r>
-        <w:t>be</w:t>
-      </w:r>
-      <w:proofErr w:type="gramEnd"/>
-      <w:r>
-        <w:t xml:space="preserve"> discussed in more detail in the following sections.</w:t>
+        <w:t>The overall design of the rendering system makes use of four major functional groups, each of which will be discussed in more detail in the following sections.</w:t>
       </w:r>
     </w:p>
     <w:p>
@@ -404,7 +396,7 @@
                     </pic:cNvPicPr>
                   </pic:nvPicPr>
                   <pic:blipFill>
-                    <a:blip r:embed="rId7">
+                    <a:blip r:embed="rId9">
                       <a:extLst>
                         <a:ext uri="{28A0092B-C50C-407E-A947-70E740481C1C}">
                           <a14:useLocalDpi xmlns:a14="http://schemas.microsoft.com/office/drawing/2010/main" val="0"/>
@@ -445,14 +437,27 @@
       <w:r>
         <w:t xml:space="preserve">Figure </w:t>
       </w:r>
-      <w:fldSimple w:instr=" SEQ Figure \* ARABIC ">
-        <w:r>
-          <w:rPr>
-            <w:noProof/>
-          </w:rPr>
-          <w:t>1</w:t>
-        </w:r>
-      </w:fldSimple>
+      <w:r>
+        <w:fldChar w:fldCharType="begin"/>
+      </w:r>
+      <w:r>
+        <w:instrText xml:space="preserve"> SEQ Figure \* ARABIC </w:instrText>
+      </w:r>
+      <w:r>
+        <w:fldChar w:fldCharType="separate"/>
+      </w:r>
+      <w:r>
+        <w:rPr>
+          <w:noProof/>
+        </w:rPr>
+        <w:t>1</w:t>
+      </w:r>
+      <w:r>
+        <w:rPr>
+          <w:noProof/>
+        </w:rPr>
+        <w:fldChar w:fldCharType="end"/>
+      </w:r>
       <w:bookmarkEnd w:id="0"/>
       <w:r>
         <w:t>: The handling of multiple threads by the parameter manager.</w:t>
@@ -577,7 +582,7 @@
                     </pic:cNvPicPr>
                   </pic:nvPicPr>
                   <pic:blipFill>
-                    <a:blip r:embed="rId7">
+                    <a:blip r:embed="rId9">
                       <a:extLst>
                         <a:ext uri="{28A0092B-C50C-407E-A947-70E740481C1C}">
                           <a14:useLocalDpi xmlns:a14="http://schemas.microsoft.com/office/drawing/2010/main" val="0"/>
@@ -618,14 +623,27 @@
       <w:r>
         <w:t xml:space="preserve">Figure </w:t>
       </w:r>
-      <w:fldSimple w:instr=" SEQ Figure \* ARABIC ">
-        <w:r>
-          <w:rPr>
-            <w:noProof/>
-          </w:rPr>
-          <w:t>2</w:t>
-        </w:r>
-      </w:fldSimple>
+      <w:r>
+        <w:fldChar w:fldCharType="begin"/>
+      </w:r>
+      <w:r>
+        <w:instrText xml:space="preserve"> SEQ Figure \* ARABIC </w:instrText>
+      </w:r>
+      <w:r>
+        <w:fldChar w:fldCharType="separate"/>
+      </w:r>
+      <w:r>
+        <w:rPr>
+          <w:noProof/>
+        </w:rPr>
+        <w:t>2</w:t>
+      </w:r>
+      <w:r>
+        <w:rPr>
+          <w:noProof/>
+        </w:rPr>
+        <w:fldChar w:fldCharType="end"/>
+      </w:r>
       <w:bookmarkEnd w:id="2"/>
       <w:r>
         <w:t>: The pipeline and parameter managers within the renderer.</w:t>
@@ -696,7 +714,6 @@
       <w:r>
         <w:rPr>
           <w:rStyle w:val="CodetypeChar"/>
-          <w:color w:val="76923C" w:themeColor="accent3" w:themeShade="BF"/>
         </w:rPr>
         <w:t>Node3D</w:t>
       </w:r>
@@ -719,14 +736,12 @@
       <w:r>
         <w:rPr>
           <w:rStyle w:val="CodetypeChar"/>
-          <w:color w:val="76923C" w:themeColor="accent3" w:themeShade="BF"/>
         </w:rPr>
         <w:t>Entity3D::Update(</w:t>
       </w:r>
       <w:r>
         <w:rPr>
           <w:rStyle w:val="CodetypeChar"/>
-          <w:color w:val="76923C" w:themeColor="accent3" w:themeShade="BF"/>
         </w:rPr>
         <w:t>)</w:t>
       </w:r>
@@ -741,7 +756,6 @@
       <w:r>
         <w:rPr>
           <w:rStyle w:val="CodetypeChar"/>
-          <w:color w:val="76923C" w:themeColor="accent3" w:themeShade="BF"/>
         </w:rPr>
         <w:t>Entity3D::PreRender()</w:t>
       </w:r>
@@ -759,7 +773,6 @@
       <w:r>
         <w:rPr>
           <w:rStyle w:val="CodetypeChar"/>
-          <w:color w:val="76923C" w:themeColor="accent3" w:themeShade="BF"/>
         </w:rPr>
         <w:t>Entity3D::Render(...)</w:t>
       </w:r>
@@ -807,7 +820,6 @@
       <w:r>
         <w:rPr>
           <w:rStyle w:val="CodetypeChar"/>
-          <w:color w:val="76923C" w:themeColor="accent3" w:themeShade="BF"/>
         </w:rPr>
         <w:t>Entity3D</w:t>
       </w:r>
@@ -817,7 +829,6 @@
       <w:r>
         <w:rPr>
           <w:rStyle w:val="CodetypeChar"/>
-          <w:color w:val="76923C" w:themeColor="accent3" w:themeShade="BF"/>
         </w:rPr>
         <w:t>Entity3D::Position()</w:t>
       </w:r>
@@ -827,7 +838,6 @@
       <w:r>
         <w:rPr>
           <w:rStyle w:val="CodetypeChar"/>
-          <w:color w:val="76923C" w:themeColor="accent3" w:themeShade="BF"/>
         </w:rPr>
         <w:t>Entity3D::Rotation()</w:t>
       </w:r>
@@ -842,7 +852,6 @@
       <w:r>
         <w:rPr>
           <w:rStyle w:val="CodetypeChar"/>
-          <w:color w:val="76923C" w:themeColor="accent3" w:themeShade="BF"/>
         </w:rPr>
         <w:t>Entity3D</w:t>
       </w:r>
@@ -852,7 +861,6 @@
       <w:r>
         <w:rPr>
           <w:rStyle w:val="CodetypeChar"/>
-          <w:color w:val="76923C" w:themeColor="accent3" w:themeShade="BF"/>
         </w:rPr>
         <w:t>Entity3D</w:t>
       </w:r>
@@ -868,7 +876,6 @@
       <w:r>
         <w:rPr>
           <w:rStyle w:val="CodetypeChar"/>
-          <w:color w:val="76923C" w:themeColor="accent3" w:themeShade="BF"/>
         </w:rPr>
         <w:t>GeometryDX11</w:t>
       </w:r>
@@ -878,7 +885,6 @@
       <w:r>
         <w:rPr>
           <w:rStyle w:val="CodetypeChar"/>
-          <w:color w:val="76923C" w:themeColor="accent3" w:themeShade="BF"/>
         </w:rPr>
         <w:t>MaterialDX11</w:t>
       </w:r>
@@ -891,7 +897,6 @@
       <w:r>
         <w:rPr>
           <w:rStyle w:val="CodetypeChar"/>
-          <w:color w:val="76923C" w:themeColor="accent3" w:themeShade="BF"/>
         </w:rPr>
         <w:t>GeometryDX11</w:t>
       </w:r>
@@ -901,7 +906,6 @@
       <w:r>
         <w:rPr>
           <w:rStyle w:val="CodetypeChar"/>
-          <w:color w:val="76923C" w:themeColor="accent3" w:themeShade="BF"/>
         </w:rPr>
         <w:t>MaterialDX11</w:t>
       </w:r>
@@ -927,72 +931,300 @@
       <w:r>
         <w:rPr>
           <w:rStyle w:val="CodetypeChar"/>
-          <w:color w:val="76923C" w:themeColor="accent3" w:themeShade="BF"/>
         </w:rPr>
         <w:t>GeometryDX11</w:t>
       </w:r>
       <w:r>
-        <w:t xml:space="preserve"> class allows </w:t>
+        <w:t xml:space="preserve"> class allows the user of the engine to specify the appropriate resources and their contents to be used as input to the pipeline.</w:t>
+      </w:r>
+      <w:r>
+        <w:t xml:space="preserve">  At the time of this writing, the class currently supports indexed rendering with a single vertex buffer and an index buffer.  The vertex buffer is filled with array based data provided by the application to represent the per-vertex attributes</w:t>
+      </w:r>
+      <w:r>
+        <w:t xml:space="preserve"> (with </w:t>
+      </w:r>
+      <w:r>
+        <w:rPr>
+          <w:rStyle w:val="CodetypeChar"/>
+        </w:rPr>
+        <w:t>VertexElementDX11</w:t>
+      </w:r>
+      <w:r>
+        <w:t xml:space="preserve"> instances)</w:t>
+      </w:r>
+      <w:r>
+        <w:t xml:space="preserve">, while the index buffer is filled with data provided as points, lines, or triangles of indices.  This provides a fairly convenient way to either load data from a file or to programmatically generate </w:t>
+      </w:r>
+      <w:r>
+        <w:t xml:space="preserve">the desired </w:t>
+      </w:r>
+      <w:r>
+        <w:t>data.</w:t>
+      </w:r>
+      <w:r>
+        <w:rPr>
+          <w:rStyle w:val="FootnoteReference"/>
+        </w:rPr>
+        <w:footnoteReference w:id="1"/>
+      </w:r>
+    </w:p>
+    <w:p>
+      <w:pPr>
+        <w:pStyle w:val="Heading4"/>
+      </w:pPr>
+      <w:r>
+        <w:t>Provides pipeline input</w:t>
+      </w:r>
+    </w:p>
+    <w:p>
+      <w:r>
+        <w:t xml:space="preserve">The vertex and index buffers are then used to provide a geometric object to the pipeline for indexed rendering.  The buffers themselves, the topology type of the index data, and the vertex layout are all supplied by the geometry class.  Since this data is encapsulated within the </w:t>
+      </w:r>
+      <w:r>
+        <w:rPr>
+          <w:rStyle w:val="CodetypeChar"/>
+        </w:rPr>
+        <w:t>GeometryDX11</w:t>
+      </w:r>
+      <w:r>
+        <w:t xml:space="preserve"> class, the </w:t>
+      </w:r>
+      <w:r>
+        <w:rPr>
+          <w:rStyle w:val="CodetypeChar"/>
+        </w:rPr>
+        <w:t>Entity3D</w:t>
+      </w:r>
+      <w:r>
+        <w:t xml:space="preserve"> class doesn’t need to be concerned with manually manipulating individual vertex elements.</w:t>
+      </w:r>
+      <w:r>
+        <w:t xml:space="preserve">   The actual binding of the geometry resources to the pipeline occurs in the </w:t>
+      </w:r>
+      <w:r>
+        <w:rPr>
+          <w:rStyle w:val="CodetypeChar"/>
+        </w:rPr>
+        <w:t>PipelineManagerDX11::Draw(...)</w:t>
+      </w:r>
+      <w:r>
+        <w:t xml:space="preserve"> method.</w:t>
+      </w:r>
+    </w:p>
+    <w:p>
+      <w:r>
+        <w:t>With this separation of responsibilities, we c</w:t>
+      </w:r>
+      <w:r>
+        <w:t xml:space="preserve">an also extend the </w:t>
+      </w:r>
+      <w:r>
+        <w:rPr>
+          <w:rStyle w:val="CodetypeChar"/>
+        </w:rPr>
+        <w:t>GeometryDX11</w:t>
+      </w:r>
+      <w:r>
+        <w:t xml:space="preserve"> class to support other types of rendering operations in the future.  For example, direct support for indirect rendering, instanced rendering, or any other combination thereof could be added with a subclass of </w:t>
+      </w:r>
+      <w:r>
+        <w:rPr>
+          <w:rStyle w:val="CodetypeChar"/>
+        </w:rPr>
+        <w:t>GeometryDX11</w:t>
+      </w:r>
+      <w:r>
+        <w:t xml:space="preserve">.  The </w:t>
+      </w:r>
+      <w:r>
+        <w:rPr>
+          <w:rStyle w:val="CodetypeChar"/>
+        </w:rPr>
+        <w:t>Entity3D</w:t>
+      </w:r>
+      <w:r>
+        <w:t xml:space="preserve"> class simply references the geometry object, but it can provide the appropriate resources that are needed for some other rendering type.</w:t>
+      </w:r>
+    </w:p>
+    <w:p>
+      <w:pPr>
+        <w:pStyle w:val="Heading3"/>
+      </w:pPr>
+      <w:r>
+        <w:t>Material</w:t>
+      </w:r>
+      <w:r>
+        <w:t>DX11</w:t>
+      </w:r>
+    </w:p>
+    <w:p>
+      <w:r>
+        <w:t xml:space="preserve">With the pipeline input data provided by the </w:t>
+      </w:r>
+      <w:r>
+        <w:rPr>
+          <w:rStyle w:val="CodetypeChar"/>
+        </w:rPr>
+        <w:t>GeometryDX11</w:t>
+      </w:r>
+      <w:r>
+        <w:t xml:space="preserve"> class, the </w:t>
+      </w:r>
+      <w:r>
+        <w:rPr>
+          <w:rStyle w:val="CodetypeChar"/>
+        </w:rPr>
+        <w:t>MaterialDX11</w:t>
+      </w:r>
+      <w:r>
+        <w:t xml:space="preserve"> class is responsible for properly configuring the pipeline to render the geometry as desired.  This includes the binding of shader programs, providing the needed constant parameters for those shader programs, and the setting </w:t>
+      </w:r>
+      <w:r>
+        <w:lastRenderedPageBreak/>
+        <w:t xml:space="preserve">of pipeline states (such as blend state or stencil test state).  In fact, the </w:t>
+      </w:r>
+      <w:r>
+        <w:rPr>
+          <w:rStyle w:val="CodetypeChar"/>
+        </w:rPr>
+        <w:t>MaterialDX11</w:t>
+      </w:r>
+      <w:r>
+        <w:t xml:space="preserve"> class delegates this responsibility to the </w:t>
+      </w:r>
+      <w:r>
+        <w:rPr>
+          <w:rStyle w:val="CodetypeChar"/>
+        </w:rPr>
+        <w:t>RenderEffectDX11</w:t>
+      </w:r>
+      <w:r>
+        <w:t xml:space="preserve"> class.  Instead, the material itself houses an array of </w:t>
+      </w:r>
+      <w:r>
+        <w:rPr>
+          <w:rStyle w:val="CodetypeChar"/>
+        </w:rPr>
+        <w:t>RenderEffectDX11</w:t>
+      </w:r>
+      <w:r>
+        <w:t xml:space="preserve"> instances to allow geometry </w:t>
       </w:r>
       <w:bookmarkStart w:id="3" w:name="_GoBack"/>
       <w:bookmarkEnd w:id="3"/>
       <w:r>
-        <w:t>the user of the engine to specify the appropriate resources and their contents to be used as input to the pipeline.</w:t>
-      </w:r>
-    </w:p>
-    <w:p>
-      <w:pPr>
-        <w:pStyle w:val="Heading4"/>
-      </w:pPr>
-      <w:r>
-        <w:t>Provides pipeline input</w:t>
-      </w:r>
-    </w:p>
-    <w:p/>
+        <w:t xml:space="preserve">to be rendered differently in different situations.  This will be discussed further in the </w:t>
+      </w:r>
+      <w:r>
+        <w:fldChar w:fldCharType="begin"/>
+      </w:r>
+      <w:r>
+        <w:instrText xml:space="preserve"> REF _Ref299286024 \h </w:instrText>
+      </w:r>
+      <w:r>
+        <w:fldChar w:fldCharType="separate"/>
+      </w:r>
+      <w:r>
+        <w:t>Ren</w:t>
+      </w:r>
+      <w:r>
+        <w:t>d</w:t>
+      </w:r>
+      <w:r>
+        <w:t>er Views</w:t>
+      </w:r>
+      <w:r>
+        <w:fldChar w:fldCharType="end"/>
+      </w:r>
+      <w:r>
+        <w:t xml:space="preserve"> sections, but essentially the </w:t>
+      </w:r>
+      <w:r>
+        <w:rPr>
+          <w:rStyle w:val="CodetypeChar"/>
+        </w:rPr>
+        <w:t>MaterialDX11</w:t>
+      </w:r>
+      <w:r>
+        <w:t xml:space="preserve"> class provides one </w:t>
+      </w:r>
+      <w:r>
+        <w:rPr>
+          <w:rStyle w:val="CodetypeChar"/>
+        </w:rPr>
+        <w:t>RenderEffectDX11</w:t>
+      </w:r>
+      <w:r>
+        <w:t xml:space="preserve"> for any type of rendering condition that will be encountered in an application.</w:t>
+      </w:r>
+      <w:r>
+        <w:t xml:space="preserve">  The actual binding of the appropriate pipeline configuration is performed with the </w:t>
+      </w:r>
+      <w:r>
+        <w:rPr>
+          <w:rStyle w:val="CodetypeChar"/>
+        </w:rPr>
+        <w:t>RenderEffectDX11::ConfigurePipeline()</w:t>
+      </w:r>
+      <w:r>
+        <w:t xml:space="preserve"> method.</w:t>
+      </w:r>
+    </w:p>
     <w:p>
       <w:pPr>
         <w:pStyle w:val="Heading3"/>
       </w:pPr>
       <w:r>
-        <w:t>Material</w:t>
-      </w:r>
-      <w:r>
-        <w:t>DX11</w:t>
-      </w:r>
-    </w:p>
-    <w:p>
-      <w:pPr>
-        <w:pStyle w:val="Heading4"/>
-      </w:pPr>
-      <w:r>
-        <w:t>Provides pipeline configuration for various scenarios</w:t>
-      </w:r>
-    </w:p>
-    <w:p>
-      <w:pPr>
-        <w:pStyle w:val="Heading5"/>
-      </w:pPr>
-      <w:r>
-        <w:t>State Objects (i.e. Fixed Function)</w:t>
-      </w:r>
-    </w:p>
-    <w:p>
-      <w:pPr>
-        <w:pStyle w:val="Heading5"/>
-      </w:pPr>
-      <w:r>
-        <w:t>Shader Objects</w:t>
-      </w:r>
-    </w:p>
-    <w:p/>
+        <w:t>Geometry and Materials Together</w:t>
+      </w:r>
+    </w:p>
+    <w:p>
+      <w:r>
+        <w:t xml:space="preserve">When a </w:t>
+      </w:r>
+      <w:r>
+        <w:rPr>
+          <w:rStyle w:val="CodetypeChar"/>
+        </w:rPr>
+        <w:t>GeometryDX11</w:t>
+      </w:r>
+      <w:r>
+        <w:t xml:space="preserve"> and a </w:t>
+      </w:r>
+      <w:r>
+        <w:rPr>
+          <w:rStyle w:val="CodetypeChar"/>
+        </w:rPr>
+        <w:t>MaterialDX11</w:t>
+      </w:r>
+      <w:r>
+        <w:t xml:space="preserve"> are used together, the programmer must ensure that the geometry actually matches what is expected from the set of shader programs being provided in the material.  This is logical, since you can’t execute the pipeline with mismatched input and pipeline configurations.</w:t>
+      </w:r>
+    </w:p>
+    <w:p>
+      <w:r>
+        <w:t xml:space="preserve">Where this becomes more interesting is when you can use the same set of geometry resources with multiple pipeline configurations.  For example, when performing skinning with a particular geometric object, you can use it to both render a shadow map or to render a final perspective rendering.  The geometry doesn’t need to change, but the material can simply provide two </w:t>
+      </w:r>
+      <w:r>
+        <w:rPr>
+          <w:rStyle w:val="CodetypeChar"/>
+        </w:rPr>
+        <w:t>RenderEffectDX11</w:t>
+      </w:r>
+      <w:r>
+        <w:t xml:space="preserve"> instances to render the object according to the current needs.</w:t>
+      </w:r>
+    </w:p>
     <w:p>
       <w:pPr>
         <w:pStyle w:val="Heading2"/>
       </w:pPr>
+      <w:bookmarkStart w:id="4" w:name="_Ref299286024"/>
       <w:r>
         <w:lastRenderedPageBreak/>
         <w:t>Render Views</w:t>
       </w:r>
+      <w:bookmarkEnd w:id="4"/>
     </w:p>
     <w:p>
       <w:pPr>
@@ -1128,6 +1360,90 @@
     </w:p>
   </w:comment>
 </w:comments>
+</file>
+
+<file path=word/endnotes.xml><?xml version="1.0" encoding="utf-8"?>
+<w:endnotes xmlns:wpc="http://schemas.microsoft.com/office/word/2010/wordprocessingCanvas" xmlns:mc="http://schemas.openxmlformats.org/markup-compatibility/2006" xmlns:o="urn:schemas-microsoft-com:office:office" xmlns:r="http://schemas.openxmlformats.org/officeDocument/2006/relationships" xmlns:m="http://schemas.openxmlformats.org/officeDocument/2006/math" xmlns:v="urn:schemas-microsoft-com:vml" xmlns:wp14="http://schemas.microsoft.com/office/word/2010/wordprocessingDrawing" xmlns:wp="http://schemas.openxmlformats.org/drawingml/2006/wordprocessingDrawing" xmlns:w10="urn:schemas-microsoft-com:office:word" xmlns:w="http://schemas.openxmlformats.org/wordprocessingml/2006/main" xmlns:w14="http://schemas.microsoft.com/office/word/2010/wordml" xmlns:wpg="http://schemas.microsoft.com/office/word/2010/wordprocessingGroup" xmlns:wpi="http://schemas.microsoft.com/office/word/2010/wordprocessingInk" xmlns:wne="http://schemas.microsoft.com/office/word/2006/wordml" xmlns:wps="http://schemas.microsoft.com/office/word/2010/wordprocessingShape" mc:Ignorable="w14 wp14">
+  <w:endnote w:type="separator" w:id="-1">
+    <w:p>
+      <w:pPr>
+        <w:spacing w:after="0" w:line="240" w:lineRule="auto"/>
+      </w:pPr>
+      <w:r>
+        <w:separator/>
+      </w:r>
+    </w:p>
+  </w:endnote>
+  <w:endnote w:type="continuationSeparator" w:id="0">
+    <w:p>
+      <w:pPr>
+        <w:spacing w:after="0" w:line="240" w:lineRule="auto"/>
+      </w:pPr>
+      <w:r>
+        <w:continuationSeparator/>
+      </w:r>
+    </w:p>
+  </w:endnote>
+</w:endnotes>
+</file>
+
+<file path=word/footnotes.xml><?xml version="1.0" encoding="utf-8"?>
+<w:footnotes xmlns:wpc="http://schemas.microsoft.com/office/word/2010/wordprocessingCanvas" xmlns:mc="http://schemas.openxmlformats.org/markup-compatibility/2006" xmlns:o="urn:schemas-microsoft-com:office:office" xmlns:r="http://schemas.openxmlformats.org/officeDocument/2006/relationships" xmlns:m="http://schemas.openxmlformats.org/officeDocument/2006/math" xmlns:v="urn:schemas-microsoft-com:vml" xmlns:wp14="http://schemas.microsoft.com/office/word/2010/wordprocessingDrawing" xmlns:wp="http://schemas.openxmlformats.org/drawingml/2006/wordprocessingDrawing" xmlns:w10="urn:schemas-microsoft-com:office:word" xmlns:w="http://schemas.openxmlformats.org/wordprocessingml/2006/main" xmlns:w14="http://schemas.microsoft.com/office/word/2010/wordml" xmlns:wpg="http://schemas.microsoft.com/office/word/2010/wordprocessingGroup" xmlns:wpi="http://schemas.microsoft.com/office/word/2010/wordprocessingInk" xmlns:wne="http://schemas.microsoft.com/office/word/2006/wordml" xmlns:wps="http://schemas.microsoft.com/office/word/2010/wordprocessingShape" mc:Ignorable="w14 wp14">
+  <w:footnote w:type="separator" w:id="-1">
+    <w:p>
+      <w:pPr>
+        <w:spacing w:after="0" w:line="240" w:lineRule="auto"/>
+      </w:pPr>
+      <w:r>
+        <w:separator/>
+      </w:r>
+    </w:p>
+  </w:footnote>
+  <w:footnote w:type="continuationSeparator" w:id="0">
+    <w:p>
+      <w:pPr>
+        <w:spacing w:after="0" w:line="240" w:lineRule="auto"/>
+      </w:pPr>
+      <w:r>
+        <w:continuationSeparator/>
+      </w:r>
+    </w:p>
+  </w:footnote>
+  <w:footnote w:id="1">
+    <w:p>
+      <w:pPr>
+        <w:pStyle w:val="FootnoteText"/>
+      </w:pPr>
+      <w:r>
+        <w:rPr>
+          <w:rStyle w:val="FootnoteReference"/>
+        </w:rPr>
+        <w:footnoteRef/>
+      </w:r>
+      <w:r>
+        <w:t xml:space="preserve"> In fact, there are two static classes that provide geometry loading and generation: </w:t>
+      </w:r>
+      <w:r>
+        <w:rPr>
+          <w:rStyle w:val="CodetypeChar"/>
+        </w:rPr>
+        <w:t>GeometryLoaderDX11</w:t>
+      </w:r>
+      <w:r>
+        <w:t xml:space="preserve"> and </w:t>
+      </w:r>
+      <w:r>
+        <w:rPr>
+          <w:rStyle w:val="CodetypeChar"/>
+        </w:rPr>
+        <w:t>GeometryGeneratorDX11</w:t>
+      </w:r>
+      <w:r>
+        <w:t>.</w:t>
+      </w:r>
+    </w:p>
+  </w:footnote>
+</w:footnotes>
 </file>
 
 <file path=word/numbering.xml><?xml version="1.0" encoding="utf-8"?>
@@ -2227,6 +2543,45 @@
       <w:szCs w:val="20"/>
     </w:rPr>
   </w:style>
+  <w:style w:type="paragraph" w:styleId="FootnoteText">
+    <w:name w:val="footnote text"/>
+    <w:basedOn w:val="Normal"/>
+    <w:link w:val="FootnoteTextChar"/>
+    <w:uiPriority w:val="99"/>
+    <w:semiHidden/>
+    <w:unhideWhenUsed/>
+    <w:rsid w:val="00BC5F1E"/>
+    <w:pPr>
+      <w:spacing w:after="0" w:line="240" w:lineRule="auto"/>
+    </w:pPr>
+    <w:rPr>
+      <w:sz w:val="20"/>
+      <w:szCs w:val="20"/>
+    </w:rPr>
+  </w:style>
+  <w:style w:type="character" w:customStyle="1" w:styleId="FootnoteTextChar">
+    <w:name w:val="Footnote Text Char"/>
+    <w:basedOn w:val="DefaultParagraphFont"/>
+    <w:link w:val="FootnoteText"/>
+    <w:uiPriority w:val="99"/>
+    <w:semiHidden/>
+    <w:rsid w:val="00BC5F1E"/>
+    <w:rPr>
+      <w:sz w:val="20"/>
+      <w:szCs w:val="20"/>
+    </w:rPr>
+  </w:style>
+  <w:style w:type="character" w:styleId="FootnoteReference">
+    <w:name w:val="footnote reference"/>
+    <w:basedOn w:val="DefaultParagraphFont"/>
+    <w:uiPriority w:val="99"/>
+    <w:semiHidden/>
+    <w:unhideWhenUsed/>
+    <w:rsid w:val="00BC5F1E"/>
+    <w:rPr>
+      <w:vertAlign w:val="superscript"/>
+    </w:rPr>
+  </w:style>
 </w:styles>
 </file>
 
@@ -2990,6 +3345,45 @@
       <w:color w:val="76923C" w:themeColor="accent3" w:themeShade="BF"/>
       <w:sz w:val="18"/>
       <w:szCs w:val="20"/>
+    </w:rPr>
+  </w:style>
+  <w:style w:type="paragraph" w:styleId="FootnoteText">
+    <w:name w:val="footnote text"/>
+    <w:basedOn w:val="Normal"/>
+    <w:link w:val="FootnoteTextChar"/>
+    <w:uiPriority w:val="99"/>
+    <w:semiHidden/>
+    <w:unhideWhenUsed/>
+    <w:rsid w:val="00BC5F1E"/>
+    <w:pPr>
+      <w:spacing w:after="0" w:line="240" w:lineRule="auto"/>
+    </w:pPr>
+    <w:rPr>
+      <w:sz w:val="20"/>
+      <w:szCs w:val="20"/>
+    </w:rPr>
+  </w:style>
+  <w:style w:type="character" w:customStyle="1" w:styleId="FootnoteTextChar">
+    <w:name w:val="Footnote Text Char"/>
+    <w:basedOn w:val="DefaultParagraphFont"/>
+    <w:link w:val="FootnoteText"/>
+    <w:uiPriority w:val="99"/>
+    <w:semiHidden/>
+    <w:rsid w:val="00BC5F1E"/>
+    <w:rPr>
+      <w:sz w:val="20"/>
+      <w:szCs w:val="20"/>
+    </w:rPr>
+  </w:style>
+  <w:style w:type="character" w:styleId="FootnoteReference">
+    <w:name w:val="footnote reference"/>
+    <w:basedOn w:val="DefaultParagraphFont"/>
+    <w:uiPriority w:val="99"/>
+    <w:semiHidden/>
+    <w:unhideWhenUsed/>
+    <w:rsid w:val="00BC5F1E"/>
+    <w:rPr>
+      <w:vertAlign w:val="superscript"/>
     </w:rPr>
   </w:style>
 </w:styles>
@@ -3285,7 +3679,7 @@
 </file>
 
 <file path=customXml/itemProps1.xml><?xml version="1.0" encoding="utf-8"?>
-<ds:datastoreItem xmlns:ds="http://schemas.openxmlformats.org/officeDocument/2006/customXml" ds:itemID="{F9CF3A77-C6DC-4F1C-BDCD-444114DB0CB7}">
+<ds:datastoreItem xmlns:ds="http://schemas.openxmlformats.org/officeDocument/2006/customXml" ds:itemID="{F1EFEFD4-9536-4F49-BA0B-1718467D9D7F}">
   <ds:schemaRefs>
     <ds:schemaRef ds:uri="http://schemas.openxmlformats.org/officeDocument/2006/bibliography"/>
   </ds:schemaRefs>

</xml_diff>